<commit_message>
Testing complete + a few minor document changes
</commit_message>
<xml_diff>
--- a/Documentation/Kings Cross Operating Notes.docx
+++ b/Documentation/Kings Cross Operating Notes.docx
@@ -497,7 +497,13 @@
         <w:t xml:space="preserve">the </w:t>
       </w:r>
       <w:r>
-        <w:t xml:space="preserve">train accordingly.  The Up Fast line can reach any platform but it's best to use it only for platforms 0 - 7 to avoid obstructing </w:t>
+        <w:t xml:space="preserve">train accordingly.  The Up Fast line can reach any platform but it's best to use it only for platforms 0 - </w:t>
+      </w:r>
+      <w:r>
+        <w:t>6</w:t>
+      </w:r>
+      <w:r>
+        <w:t xml:space="preserve"> to avoid obstructing </w:t>
       </w:r>
       <w:r>
         <w:t>other</w:t>
@@ -654,8 +660,10 @@
       </w:pPr>
       <w:r>
         <w:lastRenderedPageBreak/>
-        <w:t>Trains bound for Cambridge must use the Down Slow line at Hitchin.</w:t>
-      </w:r>
+        <w:t>Trains that are scheduled to pass a location must use a line with a platform at that location or the pass will be missed.</w:t>
+      </w:r>
+      <w:bookmarkStart w:id="0" w:name="_GoBack"/>
+      <w:bookmarkEnd w:id="0"/>
     </w:p>
     <w:p>
       <w:pPr>
@@ -669,25 +677,7 @@
         <w:contextualSpacing w:val="0"/>
       </w:pPr>
       <w:r>
-        <w:t>Where platforms are shown, other than at King's Cross</w:t>
-      </w:r>
-      <w:r>
-        <w:t>,</w:t>
-      </w:r>
-      <w:r>
-        <w:t xml:space="preserve"> only the lowest and highest numbers are labelled.  Other platform numbers </w:t>
-      </w:r>
-      <w:r>
-        <w:t xml:space="preserve">increase </w:t>
-      </w:r>
-      <w:r>
-        <w:t xml:space="preserve">in order </w:t>
-      </w:r>
-      <w:r>
-        <w:t>from lowest to highest</w:t>
-      </w:r>
-      <w:r>
-        <w:t>.</w:t>
+        <w:t>Trains bound for Cambridge must use the Down Slow line at Hitchin.</w:t>
       </w:r>
     </w:p>
     <w:p>
@@ -702,13 +692,25 @@
         <w:contextualSpacing w:val="0"/>
       </w:pPr>
       <w:r>
-        <w:t xml:space="preserve">Trains bound for the Hertford </w:t>
-      </w:r>
-      <w:r>
-        <w:t>L</w:t>
-      </w:r>
-      <w:r>
-        <w:t>oop must use platform 4 at Alexandra Palace.</w:t>
+        <w:t>Where platforms are shown, other than at King's Cross</w:t>
+      </w:r>
+      <w:r>
+        <w:t>,</w:t>
+      </w:r>
+      <w:r>
+        <w:t xml:space="preserve"> only the lowest and highest numbers are labelled.  Other platform numbers </w:t>
+      </w:r>
+      <w:r>
+        <w:t xml:space="preserve">increase </w:t>
+      </w:r>
+      <w:r>
+        <w:t xml:space="preserve">in order </w:t>
+      </w:r>
+      <w:r>
+        <w:t>from lowest to highest</w:t>
+      </w:r>
+      <w:r>
+        <w:t>.</w:t>
       </w:r>
     </w:p>
     <w:p>
@@ -723,16 +725,13 @@
         <w:contextualSpacing w:val="0"/>
       </w:pPr>
       <w:r>
-        <w:t xml:space="preserve">Except when there is ample time for a slow train to </w:t>
-      </w:r>
-      <w:r>
-        <w:t xml:space="preserve">get </w:t>
-      </w:r>
-      <w:r>
-        <w:t>clear allow faster trains priority at the short two-track section at Welwyn North</w:t>
-      </w:r>
-      <w:r>
-        <w:t>.</w:t>
+        <w:t xml:space="preserve">Trains bound for the Hertford </w:t>
+      </w:r>
+      <w:r>
+        <w:t>L</w:t>
+      </w:r>
+      <w:r>
+        <w:t>oop must use platform 4 at Alexandra Palace.</w:t>
       </w:r>
     </w:p>
     <w:p>
@@ -747,7 +746,16 @@
         <w:contextualSpacing w:val="0"/>
       </w:pPr>
       <w:r>
-        <w:t>Northbound Moorgate trains normally use platform 8 at Finsbury Park, exceptionally using platform 7.</w:t>
+        <w:t xml:space="preserve">Except when there is ample time for a slow train to </w:t>
+      </w:r>
+      <w:r>
+        <w:t xml:space="preserve">get </w:t>
+      </w:r>
+      <w:r>
+        <w:t>clear allow faster trains priority at the short two-track section at Welwyn North</w:t>
+      </w:r>
+      <w:r>
+        <w:t>.</w:t>
       </w:r>
     </w:p>
     <w:p>
@@ -762,7 +770,7 @@
         <w:contextualSpacing w:val="0"/>
       </w:pPr>
       <w:r>
-        <w:t>Trains that reverse at Welwyn Garden City should normally use platform 4, or exceptionally platform 3.</w:t>
+        <w:t>Northbound Moorgate trains normally use platform 8 at Finsbury Park, exceptionally using platform 7.</w:t>
       </w:r>
     </w:p>
     <w:p>
@@ -777,7 +785,7 @@
         <w:contextualSpacing w:val="0"/>
       </w:pPr>
       <w:r>
-        <w:t>Trains that reverse at Hertford North should use platform 3.</w:t>
+        <w:t>Trains that reverse at Welwyn Garden City should normally use platform 4, or exceptionally platform 3.</w:t>
       </w:r>
     </w:p>
     <w:p>
@@ -792,6 +800,21 @@
         <w:contextualSpacing w:val="0"/>
       </w:pPr>
       <w:r>
+        <w:t>Trains that reverse at Hertford North should use platform 3.</w:t>
+      </w:r>
+    </w:p>
+    <w:p>
+      <w:pPr>
+        <w:pStyle w:val="ListParagraph"/>
+        <w:numPr>
+          <w:ilvl w:val="0"/>
+          <w:numId w:val="1"/>
+        </w:numPr>
+        <w:spacing w:after="120"/>
+        <w:ind w:left="714" w:hanging="357"/>
+        <w:contextualSpacing w:val="0"/>
+      </w:pPr>
+      <w:r>
         <w:t>Trains that reverse at Stevenage should use platform 5.</w:t>
       </w:r>
     </w:p>
@@ -852,13 +875,17 @@
         <w:t xml:space="preserve"> </w:t>
       </w:r>
       <w:r>
-        <w:t xml:space="preserve">(bearing in mind the </w:t>
-      </w:r>
-      <w:proofErr w:type="spellStart"/>
-      <w:r>
-        <w:t>above'points</w:t>
-      </w:r>
-      <w:proofErr w:type="spellEnd"/>
+        <w:t>(bearing in mind the above</w:t>
+      </w:r>
+      <w:r>
+        <w:t xml:space="preserve"> '</w:t>
+      </w:r>
+      <w:r>
+        <w:t>points</w:t>
+      </w:r>
+      <w:r>
+        <w:t xml:space="preserve"> to note'</w:t>
+      </w:r>
       <w:r>
         <w:t>)</w:t>
       </w:r>
@@ -1029,10 +1056,7 @@
     <w:p>
       <w:r>
         <w:tab/>
-        <w:t xml:space="preserve">3D12 is an empty stock train that runs from and back to Kings Cross via </w:t>
-      </w:r>
-      <w:r>
-        <w:t>Finsbury Park Waiting Area</w:t>
+        <w:t>3D12 is an empty stock train that runs from and back to Kings Cross via Finsbury Park Waiting Area</w:t>
       </w:r>
     </w:p>
     <w:p>
@@ -1042,13 +1066,7 @@
       </w:r>
       <w:proofErr w:type="gramEnd"/>
       <w:r>
-        <w:t xml:space="preserve"> </w:t>
-      </w:r>
-      <w:r>
-        <w:t>Bowes Park Reversing Siding</w:t>
-      </w:r>
-      <w:r>
-        <w:t>.</w:t>
+        <w:t xml:space="preserve"> Bowes Park Reversing Siding.</w:t>
       </w:r>
     </w:p>
     <w:p>
@@ -1195,8 +1213,6 @@
         </w:rPr>
         <w:t xml:space="preserve">main line </w:t>
       </w:r>
-      <w:bookmarkStart w:id="0" w:name="_GoBack"/>
-      <w:bookmarkEnd w:id="0"/>
       <w:r>
         <w:rPr>
           <w:u w:val="single"/>
@@ -1320,6 +1336,7 @@
         <w:rPr>
           <w:u w:val="single"/>
         </w:rPr>
+        <w:lastRenderedPageBreak/>
         <w:t>KC to King's Lynn &amp; Ely:</w:t>
       </w:r>
     </w:p>

</xml_diff>